<commit_message>
clear and fix format v.1
</commit_message>
<xml_diff>
--- a/final-result.docx
+++ b/final-result.docx
@@ -4,10 +4,26 @@
   <w:body>
     <w:p>
       <w:pPr>
+        <w:pStyle w:val="Title"/>
+      </w:pPr>
+      <w:r>
+        <w:t>This is my doc, hehe</w:t>
+      </w:r>
+    </w:p>
+    <w:p>
+      <w:pPr>
         <w:pStyle w:val="Normal"/>
       </w:pPr>
       <w:r>
         <w:t>This is the first page.</w:t>
+      </w:r>
+    </w:p>
+    <w:p>
+      <w:pPr>
+        <w:pStyle w:val="Heading1"/>
+      </w:pPr>
+      <w:r>
+        <w:t>Random heading lol 1</w:t>
       </w:r>
     </w:p>
     <w:p/>

</xml_diff>